<commit_message>
Started Google Foobar Challenege Level 2 and also did some Pandas work on the previous day but did not upload to Git
</commit_message>
<xml_diff>
--- a/HackerRank2022/Day12(Pandas(DeeperDive))/CommonPandasDataFrameCommands.docx
+++ b/HackerRank2022/Day12(Pandas(DeeperDive))/CommonPandasDataFrameCommands.docx
@@ -3,28 +3,17 @@
 <w:document xmlns:wpc="http://schemas.microsoft.com/office/word/2010/wordprocessingCanvas" xmlns:cx="http://schemas.microsoft.com/office/drawing/2014/chartex" xmlns:cx1="http://schemas.microsoft.com/office/drawing/2015/9/8/chartex" xmlns:cx2="http://schemas.microsoft.com/office/drawing/2015/10/21/chartex" xmlns:cx3="http://schemas.microsoft.com/office/drawing/2016/5/9/chartex" xmlns:cx4="http://schemas.microsoft.com/office/drawing/2016/5/10/chartex" xmlns:cx5="http://schemas.microsoft.com/office/drawing/2016/5/11/chartex" xmlns:cx6="http://schemas.microsoft.com/office/drawing/2016/5/12/chartex" xmlns:cx7="http://schemas.microsoft.com/office/drawing/2016/5/13/chartex" xmlns:cx8="http://schemas.microsoft.com/office/drawing/2016/5/14/chartex" xmlns:mc="http://schemas.openxmlformats.org/markup-compatibility/2006" xmlns:aink="http://schemas.microsoft.com/office/drawing/2016/ink" xmlns:am3d="http://schemas.microsoft.com/office/drawing/2017/model3d" xmlns:o="urn:schemas-microsoft-com:office:office" xmlns:r="http://schemas.openxmlformats.org/officeDocument/2006/relationships" xmlns:m="http://schemas.openxmlformats.org/officeDocument/2006/math" xmlns:v="urn:schemas-microsoft-com:vml" xmlns:wp14="http://schemas.microsoft.com/office/word/2010/wordprocessingDrawing" xmlns:wp="http://schemas.openxmlformats.org/drawingml/2006/wordprocessingDrawing" xmlns:w10="urn:schemas-microsoft-com:office:word" xmlns:w="http://schemas.openxmlformats.org/wordprocessingml/2006/main" xmlns:w14="http://schemas.microsoft.com/office/word/2010/wordml" xmlns:w15="http://schemas.microsoft.com/office/word/2012/wordml" xmlns:w16cex="http://schemas.microsoft.com/office/word/2018/wordml/cex" xmlns:w16cid="http://schemas.microsoft.com/office/word/2016/wordml/cid" xmlns:w16="http://schemas.microsoft.com/office/word/2018/wordml" xmlns:w16sdtdh="http://schemas.microsoft.com/office/word/2020/wordml/sdtdatahash" xmlns:w16se="http://schemas.microsoft.com/office/word/2015/wordml/symex" xmlns:wpg="http://schemas.microsoft.com/office/word/2010/wordprocessingGroup" xmlns:wpi="http://schemas.microsoft.com/office/word/2010/wordprocessingInk" xmlns:wne="http://schemas.microsoft.com/office/word/2006/wordml" xmlns:wps="http://schemas.microsoft.com/office/word/2010/wordprocessingShape" mc:Ignorable="w14 w15 w16se w16cid w16 w16cex w16sdtdh wp14">
   <w:body>
     <w:p>
-      <w:proofErr w:type="spellStart"/>
-      <w:proofErr w:type="gramStart"/>
       <w:r>
         <w:t>df.shape</w:t>
       </w:r>
-      <w:proofErr w:type="spellEnd"/>
-      <w:proofErr w:type="gramEnd"/>
       <w:r>
         <w:tab/>
         <w:t>display the size (x, y)</w:t>
       </w:r>
     </w:p>
     <w:p>
-      <w:proofErr w:type="spellStart"/>
-      <w:proofErr w:type="gramStart"/>
-      <w:r>
-        <w:t>df.head</w:t>
-      </w:r>
-      <w:proofErr w:type="spellEnd"/>
-      <w:proofErr w:type="gramEnd"/>
-      <w:r>
-        <w:t>()</w:t>
+      <w:r>
+        <w:t>df.head()</w:t>
       </w:r>
       <w:r>
         <w:tab/>
@@ -32,15 +21,8 @@
       </w:r>
     </w:p>
     <w:p>
-      <w:proofErr w:type="spellStart"/>
-      <w:proofErr w:type="gramStart"/>
-      <w:r>
-        <w:t>df.tail</w:t>
-      </w:r>
-      <w:proofErr w:type="spellEnd"/>
-      <w:proofErr w:type="gramEnd"/>
-      <w:r>
-        <w:t>()</w:t>
+      <w:r>
+        <w:t>df.tail()</w:t>
       </w:r>
       <w:r>
         <w:tab/>
@@ -48,15 +30,8 @@
       </w:r>
     </w:p>
     <w:p>
-      <w:proofErr w:type="spellStart"/>
-      <w:proofErr w:type="gramStart"/>
-      <w:r>
-        <w:t>df.describe</w:t>
-      </w:r>
-      <w:proofErr w:type="spellEnd"/>
-      <w:proofErr w:type="gramEnd"/>
-      <w:r>
-        <w:t>()</w:t>
+      <w:r>
+        <w:t>df.describe()</w:t>
       </w:r>
       <w:r>
         <w:tab/>
@@ -64,13 +39,8 @@
       </w:r>
     </w:p>
     <w:p>
-      <w:proofErr w:type="gramStart"/>
-      <w:r>
-        <w:t>df.info(</w:t>
-      </w:r>
-      <w:proofErr w:type="gramEnd"/>
-      <w:r>
-        <w:t>)</w:t>
+      <w:r>
+        <w:t>df.info()</w:t>
       </w:r>
       <w:r>
         <w:tab/>
@@ -78,115 +48,35 @@
       </w:r>
     </w:p>
     <w:p>
-      <w:proofErr w:type="spellStart"/>
-      <w:proofErr w:type="gramStart"/>
       <w:r>
         <w:t>df.columns</w:t>
       </w:r>
-      <w:proofErr w:type="spellEnd"/>
-      <w:proofErr w:type="gramEnd"/>
       <w:r>
         <w:tab/>
         <w:t>print a list of the columns</w:t>
       </w:r>
     </w:p>
     <w:p>
-      <w:proofErr w:type="spellStart"/>
-      <w:r>
-        <w:t>df</w:t>
-      </w:r>
-      <w:proofErr w:type="spellEnd"/>
-      <w:r>
-        <w:t>['</w:t>
-      </w:r>
-      <w:proofErr w:type="spellStart"/>
-      <w:r>
-        <w:t>column_name</w:t>
-      </w:r>
-      <w:proofErr w:type="spellEnd"/>
-      <w:r>
-        <w:t>']</w:t>
-      </w:r>
-      <w:r>
-        <w:tab/>
-        <w:t xml:space="preserve">select a single column </w:t>
-      </w:r>
-      <w:proofErr w:type="gramStart"/>
-      <w:r>
-        <w:t>( returns</w:t>
-      </w:r>
-      <w:proofErr w:type="gramEnd"/>
-      <w:r>
-        <w:t xml:space="preserve"> a Series)</w:t>
-      </w:r>
-    </w:p>
-    <w:p>
-      <w:proofErr w:type="spellStart"/>
-      <w:r>
-        <w:t>df</w:t>
-      </w:r>
-      <w:proofErr w:type="spellEnd"/>
-      <w:r>
-        <w:t>['</w:t>
-      </w:r>
-      <w:proofErr w:type="spellStart"/>
-      <w:r>
-        <w:t>column_name</w:t>
-      </w:r>
-      <w:proofErr w:type="spellEnd"/>
-      <w:r>
-        <w:t>'].</w:t>
-      </w:r>
-      <w:proofErr w:type="spellStart"/>
-      <w:r>
-        <w:t>value_</w:t>
-      </w:r>
-      <w:proofErr w:type="gramStart"/>
-      <w:r>
-        <w:t>counts</w:t>
-      </w:r>
-      <w:proofErr w:type="spellEnd"/>
-      <w:r>
-        <w:t>(</w:t>
-      </w:r>
-      <w:proofErr w:type="gramEnd"/>
-      <w:r>
-        <w:t>)</w:t>
-      </w:r>
-      <w:r>
-        <w:tab/>
-        <w:t xml:space="preserve">count the number of object and </w:t>
-      </w:r>
-      <w:proofErr w:type="spellStart"/>
-      <w:r>
-        <w:t>boolean</w:t>
-      </w:r>
-      <w:proofErr w:type="spellEnd"/>
-      <w:r>
-        <w:t xml:space="preserve"> occurrences</w:t>
-      </w:r>
-    </w:p>
-    <w:p>
-      <w:proofErr w:type="spellStart"/>
-      <w:proofErr w:type="gramStart"/>
-      <w:r>
-        <w:t>df.sort</w:t>
-      </w:r>
-      <w:proofErr w:type="gramEnd"/>
-      <w:r>
-        <w:t>_values</w:t>
-      </w:r>
-      <w:proofErr w:type="spellEnd"/>
-      <w:r>
-        <w:t>(by='</w:t>
-      </w:r>
-      <w:proofErr w:type="spellStart"/>
-      <w:r>
-        <w:t>column_name</w:t>
-      </w:r>
-      <w:proofErr w:type="spellEnd"/>
-      <w:r>
-        <w:t>')</w:t>
+      <w:r>
+        <w:t>df['column_name']</w:t>
+      </w:r>
+      <w:r>
+        <w:tab/>
+        <w:t>select a single column ( returns a Series)</w:t>
+      </w:r>
+    </w:p>
+    <w:p>
+      <w:r>
+        <w:t>df['column_name'].value_counts()</w:t>
+      </w:r>
+      <w:r>
+        <w:tab/>
+        <w:t>count the number of object and boolean occurrences</w:t>
+      </w:r>
+    </w:p>
+    <w:p>
+      <w:r>
+        <w:t>df.sort_values(by='column_name')</w:t>
       </w:r>
       <w:r>
         <w:tab/>
@@ -194,15 +84,8 @@
       </w:r>
     </w:p>
     <w:p>
-      <w:proofErr w:type="spellStart"/>
-      <w:proofErr w:type="gramStart"/>
-      <w:r>
-        <w:t>df.drop</w:t>
-      </w:r>
-      <w:proofErr w:type="spellEnd"/>
-      <w:proofErr w:type="gramEnd"/>
-      <w:r>
-        <w:t>()</w:t>
+      <w:r>
+        <w:t>df.drop()</w:t>
       </w:r>
       <w:r>
         <w:tab/>
@@ -210,88 +93,79 @@
       </w:r>
     </w:p>
     <w:p>
-      <w:proofErr w:type="spellStart"/>
-      <w:proofErr w:type="gramStart"/>
-      <w:r>
-        <w:t>df.isnull</w:t>
-      </w:r>
-      <w:proofErr w:type="spellEnd"/>
-      <w:proofErr w:type="gramEnd"/>
-      <w:r>
-        <w:t>().sum()</w:t>
-      </w:r>
-      <w:r>
-        <w:tab/>
-      </w:r>
-      <w:r>
-        <w:t xml:space="preserve"> </w:t>
-      </w:r>
-      <w:r>
-        <w:t>count and sum the number of null occurrences (</w:t>
-      </w:r>
-      <w:proofErr w:type="spellStart"/>
-      <w:r>
-        <w:t>NaN</w:t>
-      </w:r>
-      <w:proofErr w:type="spellEnd"/>
-      <w:r>
-        <w:t xml:space="preserve"> or None)</w:t>
-      </w:r>
-    </w:p>
-    <w:p>
-      <w:proofErr w:type="spellStart"/>
-      <w:proofErr w:type="gramStart"/>
-      <w:r>
-        <w:t>df.fillna</w:t>
-      </w:r>
-      <w:proofErr w:type="spellEnd"/>
-      <w:proofErr w:type="gramEnd"/>
-      <w:r>
-        <w:t>()</w:t>
-      </w:r>
-      <w:r>
-        <w:tab/>
-        <w:t xml:space="preserve">fill </w:t>
-      </w:r>
-      <w:proofErr w:type="spellStart"/>
-      <w:r>
-        <w:t>NaN</w:t>
-      </w:r>
-      <w:proofErr w:type="spellEnd"/>
-      <w:r>
-        <w:t xml:space="preserve"> values in a variety of ways</w:t>
-      </w:r>
-    </w:p>
-    <w:p>
-      <w:proofErr w:type="spellStart"/>
-      <w:proofErr w:type="gramStart"/>
-      <w:r>
-        <w:t>df.dropna</w:t>
-      </w:r>
-      <w:proofErr w:type="spellEnd"/>
-      <w:proofErr w:type="gramEnd"/>
-      <w:r>
-        <w:t>()</w:t>
-      </w:r>
-      <w:r>
-        <w:tab/>
-        <w:t xml:space="preserve">remove values that are </w:t>
-      </w:r>
-      <w:proofErr w:type="spellStart"/>
-      <w:r>
-        <w:t>NaN</w:t>
-      </w:r>
-      <w:proofErr w:type="spellEnd"/>
-      <w:r>
-        <w:t xml:space="preserve"> or None; by default removes all rows with </w:t>
-      </w:r>
-      <w:proofErr w:type="spellStart"/>
-      <w:r>
-        <w:t>NaNs</w:t>
-      </w:r>
-      <w:proofErr w:type="spellEnd"/>
+      <w:r>
+        <w:t>df.isnull().sum()</w:t>
+      </w:r>
+      <w:r>
+        <w:tab/>
+        <w:t xml:space="preserve"> count and sum the number of null occurrences (NaN or None)</w:t>
+      </w:r>
+    </w:p>
+    <w:p>
+      <w:r>
+        <w:t>df.fillna()</w:t>
+      </w:r>
+      <w:r>
+        <w:tab/>
+        <w:t>fill NaN values in a variety of ways</w:t>
+      </w:r>
+    </w:p>
+    <w:p>
+      <w:r>
+        <w:t>df.dropna()</w:t>
+      </w:r>
+      <w:r>
+        <w:tab/>
+        <w:t>remove values that are NaN or None; by default removes all rows with NaNs</w:t>
+      </w:r>
     </w:p>
     <w:p/>
+    <w:p>
+      <w:r>
+        <w:t>Some of the arguments are similar to what we have seen already with concatenation. But with pd.merge() we can do a lot of different types of joins. Let's summarize some of the different parameters.</w:t>
+      </w:r>
+    </w:p>
+    <w:p/>
+    <w:p>
+      <w:r>
+        <w:t>left - one of the DataFrames to merge</w:t>
+      </w:r>
+    </w:p>
+    <w:p>
+      <w:r>
+        <w:t>right - the other DataFrame to merge</w:t>
+      </w:r>
+    </w:p>
+    <w:p>
+      <w:r>
+        <w:t>how - specifies the kind of merge to make</w:t>
+      </w:r>
+    </w:p>
+    <w:p>
+      <w:r>
+        <w:t>on - the column on which to merge; needs to be in both DataFrames</w:t>
+      </w:r>
+    </w:p>
+    <w:p>
+      <w:r>
+        <w:t>left_on - the column to join on in the left DataFrame</w:t>
+      </w:r>
+    </w:p>
+    <w:p>
+      <w:r>
+        <w:t>right_on - the column to join on in the right DataFrame</w:t>
+      </w:r>
+    </w:p>
+    <w:p>
+      <w:r>
+        <w:t>left_index or right_index - use the index from the left/right DataFrame as the join key(s)</w:t>
+      </w:r>
+    </w:p>
+    <w:p>
+      <w:r>
+        <w:t>pd.merge(how=’outer’) = UNION (Joins &amp; displays NaNs) vs pd.merge(how=’inner’) = INTERSECTION (Joins &amp; displays only rows with data in all 3 columns)</w:t>
+      </w:r>
+    </w:p>
     <w:sectPr>
       <w:pgSz w:w="12240" w:h="15840"/>
       <w:pgMar w:top="1440" w:right="1440" w:bottom="1440" w:left="1440" w:header="720" w:footer="720" w:gutter="0"/>

</xml_diff>